<commit_message>
New: Añadida presentación 02/03/18 y notas reunión 27/02/18
Se han añadido las notas de la reunión del día 27/02/18 y la primera versión de la presentación del día 02/03/18

Issues: #6  #5
</commit_message>
<xml_diff>
--- a/Documentos modificables/Reuniones/Notas reunión 27-02-18.docx
+++ b/Documentos modificables/Reuniones/Notas reunión 27-02-18.docx
@@ -840,6 +840,28 @@
         <w:ind w:left="360"/>
         <w:contextualSpacing w:val="0"/>
         <w:jc w:val="both"/>
+        <w:rPr>
+          <w:b w:val="1"/>
+          <w:u w:val="single"/>
+        </w:rPr>
+      </w:pPr>
+      <w:r>
+        <w:rPr>
+          <w:rtl w:val="0"/>
+        </w:rPr>
+        <w:t xml:space="preserve">·         Las licencias son anuales. </w:t>
+      </w:r>
+      <w:r>
+        <w:rPr>
+          <w:rtl w:val="0"/>
+        </w:rPr>
+      </w:r>
+    </w:p>
+    <w:p>
+      <w:pPr>
+        <w:ind w:left="360"/>
+        <w:contextualSpacing w:val="0"/>
+        <w:jc w:val="both"/>
         <w:rPr/>
       </w:pPr>
       <w:r>
@@ -860,6 +882,40 @@
         <w:rPr>
           <w:rtl w:val="0"/>
         </w:rPr>
+      </w:r>
+    </w:p>
+    <w:p>
+      <w:pPr>
+        <w:ind w:left="360"/>
+        <w:contextualSpacing w:val="0"/>
+        <w:jc w:val="both"/>
+        <w:rPr/>
+      </w:pPr>
+      <w:r>
+        <w:rPr>
+          <w:b w:val="1"/>
+          <w:rtl w:val="0"/>
+        </w:rPr>
+        <w:t xml:space="preserve">Opcion1: </w:t>
+      </w:r>
+      <w:r>
+        <w:rPr>
+          <w:rtl w:val="0"/>
+        </w:rPr>
+        <w:t xml:space="preserve">Enfocada a academias, institutos y la Consejería de Educación(Para colegios públicos)</w:t>
+      </w:r>
+    </w:p>
+    <w:p>
+      <w:pPr>
+        <w:ind w:left="360"/>
+        <w:contextualSpacing w:val="0"/>
+        <w:jc w:val="both"/>
+        <w:rPr/>
+      </w:pPr>
+      <w:r>
+        <w:rPr>
+          <w:rtl w:val="0"/>
+        </w:rPr>
         <w:t xml:space="preserve">·         Los paquetes tipo son:</w:t>
       </w:r>
     </w:p>
@@ -881,7 +937,7 @@
         <w:rPr>
           <w:rtl w:val="0"/>
         </w:rPr>
-        <w:t xml:space="preserve">Básico: 1 asignatura 30 usuarios</w:t>
+        <w:t xml:space="preserve">Básico: 1 asignatura 30 usuarios, precio 2000€/anual</w:t>
       </w:r>
     </w:p>
     <w:p>
@@ -902,7 +958,13 @@
         <w:rPr>
           <w:rtl w:val="0"/>
         </w:rPr>
-        <w:t xml:space="preserve">Medio: 5 asignaturas 150 usuarios</w:t>
+        <w:t xml:space="preserve">Medio</w:t>
+      </w:r>
+      <w:r>
+        <w:rPr>
+          <w:rtl w:val="0"/>
+        </w:rPr>
+        <w:t xml:space="preserve">: 3 asignatura 70 usuarios, precio 4000€/anual</w:t>
       </w:r>
     </w:p>
     <w:p>
@@ -923,7 +985,7 @@
         <w:rPr>
           <w:rtl w:val="0"/>
         </w:rPr>
-        <w:t xml:space="preserve">Grande: 15 asignaturas 450 usuarios</w:t>
+        <w:t xml:space="preserve">Medio-Grande: 5 asignaturas 250 usuarios, precio 7000€/anual</w:t>
       </w:r>
     </w:p>
     <w:p>
@@ -944,8 +1006,269 @@
         <w:rPr>
           <w:rtl w:val="0"/>
         </w:rPr>
+        <w:t xml:space="preserve">Grande: 15 asignaturas 500 usuarios, precio 10000€/anual</w:t>
+      </w:r>
+    </w:p>
+    <w:p>
+      <w:pPr>
+        <w:ind w:left="1800" w:hanging="360"/>
+        <w:contextualSpacing w:val="0"/>
+        <w:jc w:val="both"/>
+        <w:rPr/>
+      </w:pPr>
+      <w:r>
+        <w:rPr>
+          <w:rFonts w:ascii="Courier New" w:cs="Courier New" w:eastAsia="Courier New" w:hAnsi="Courier New"/>
+          <w:rtl w:val="0"/>
+        </w:rPr>
+        <w:t xml:space="preserve">o   </w:t>
+      </w:r>
+      <w:r>
+        <w:rPr>
+          <w:rtl w:val="0"/>
+        </w:rPr>
         <w:t xml:space="preserve">A medida: Contactar con el equipo de desarrollo</w:t>
       </w:r>
+      <w:r>
+        <w:rPr>
+          <w:rtl w:val="0"/>
+        </w:rPr>
+      </w:r>
+    </w:p>
+    <w:p>
+      <w:pPr>
+        <w:numPr>
+          <w:ilvl w:val="0"/>
+          <w:numId w:val="11"/>
+        </w:numPr>
+        <w:ind w:left="2880" w:hanging="360"/>
+        <w:jc w:val="both"/>
+        <w:rPr/>
+      </w:pPr>
+      <w:r>
+        <w:rPr>
+          <w:rtl w:val="0"/>
+        </w:rPr>
+        <w:t xml:space="preserve">Alumno extra: Precio por definir</w:t>
+      </w:r>
+    </w:p>
+    <w:p>
+      <w:pPr>
+        <w:numPr>
+          <w:ilvl w:val="0"/>
+          <w:numId w:val="11"/>
+        </w:numPr>
+        <w:ind w:left="2880" w:hanging="360"/>
+        <w:jc w:val="both"/>
+        <w:rPr/>
+      </w:pPr>
+      <w:r>
+        <w:rPr>
+          <w:rtl w:val="0"/>
+        </w:rPr>
+        <w:t xml:space="preserve">Asignatura extra: Precio por definir</w:t>
+      </w:r>
+    </w:p>
+    <w:p>
+      <w:pPr>
+        <w:contextualSpacing w:val="0"/>
+        <w:jc w:val="both"/>
+        <w:rPr/>
+      </w:pPr>
+      <w:r>
+        <w:rPr>
+          <w:rtl w:val="0"/>
+        </w:rPr>
+      </w:r>
+    </w:p>
+    <w:p>
+      <w:pPr>
+        <w:ind w:left="360"/>
+        <w:contextualSpacing w:val="0"/>
+        <w:jc w:val="both"/>
+        <w:rPr/>
+      </w:pPr>
+      <w:r>
+        <w:rPr>
+          <w:rtl w:val="0"/>
+        </w:rPr>
+        <w:t xml:space="preserve">Cada paquete incluye durante un año:</w:t>
+      </w:r>
+    </w:p>
+    <w:p>
+      <w:pPr>
+        <w:ind w:left="360"/>
+        <w:contextualSpacing w:val="0"/>
+        <w:jc w:val="both"/>
+        <w:rPr/>
+      </w:pPr>
+      <w:r>
+        <w:rPr>
+          <w:rtl w:val="0"/>
+        </w:rPr>
+        <w:tab/>
+        <w:tab/>
+        <w:t xml:space="preserve">- Soporte técnico.</w:t>
+      </w:r>
+    </w:p>
+    <w:p>
+      <w:pPr>
+        <w:ind w:left="360"/>
+        <w:contextualSpacing w:val="0"/>
+        <w:jc w:val="both"/>
+        <w:rPr/>
+      </w:pPr>
+      <w:r>
+        <w:rPr>
+          <w:rtl w:val="0"/>
+        </w:rPr>
+        <w:tab/>
+        <w:tab/>
+        <w:t xml:space="preserve">- Documentación.</w:t>
+      </w:r>
+    </w:p>
+    <w:p>
+      <w:pPr>
+        <w:ind w:left="360"/>
+        <w:contextualSpacing w:val="0"/>
+        <w:jc w:val="both"/>
+        <w:rPr/>
+      </w:pPr>
+      <w:r>
+        <w:rPr>
+          <w:rtl w:val="0"/>
+        </w:rPr>
+        <w:tab/>
+        <w:tab/>
+        <w:t xml:space="preserve">- Actualizaciones del software.</w:t>
+      </w:r>
+    </w:p>
+    <w:p>
+      <w:pPr>
+        <w:ind w:left="360"/>
+        <w:contextualSpacing w:val="0"/>
+        <w:jc w:val="both"/>
+        <w:rPr/>
+      </w:pPr>
+      <w:r>
+        <w:rPr>
+          <w:rtl w:val="0"/>
+        </w:rPr>
+      </w:r>
+    </w:p>
+    <w:p>
+      <w:pPr>
+        <w:ind w:left="360"/>
+        <w:contextualSpacing w:val="0"/>
+        <w:jc w:val="both"/>
+        <w:rPr/>
+      </w:pPr>
+      <w:r>
+        <w:rPr>
+          <w:rtl w:val="0"/>
+        </w:rPr>
+        <w:t xml:space="preserve"> Plan de financiación: </w:t>
+      </w:r>
+    </w:p>
+    <w:p>
+      <w:pPr>
+        <w:contextualSpacing w:val="0"/>
+        <w:jc w:val="both"/>
+        <w:rPr/>
+      </w:pPr>
+      <w:r>
+        <w:rPr>
+          <w:rtl w:val="0"/>
+        </w:rPr>
+        <w:tab/>
+        <w:t xml:space="preserve">Básico: 2000/12 = 166,66€/mes</w:t>
+      </w:r>
+    </w:p>
+    <w:p>
+      <w:pPr>
+        <w:contextualSpacing w:val="0"/>
+        <w:jc w:val="both"/>
+        <w:rPr/>
+      </w:pPr>
+      <w:r>
+        <w:rPr>
+          <w:rtl w:val="0"/>
+        </w:rPr>
+        <w:tab/>
+        <w:t xml:space="preserve">Medio: 4000/12 = 333,33€/mes</w:t>
+      </w:r>
+    </w:p>
+    <w:p>
+      <w:pPr>
+        <w:ind w:left="1080" w:hanging="360"/>
+        <w:contextualSpacing w:val="0"/>
+        <w:jc w:val="both"/>
+        <w:rPr/>
+      </w:pPr>
+      <w:r>
+        <w:rPr>
+          <w:rtl w:val="0"/>
+        </w:rPr>
+        <w:t xml:space="preserve">Medio-Grande: 7000/12 = 583,33€/mes</w:t>
+      </w:r>
+    </w:p>
+    <w:p>
+      <w:pPr>
+        <w:contextualSpacing w:val="0"/>
+        <w:jc w:val="both"/>
+        <w:rPr/>
+      </w:pPr>
+      <w:r>
+        <w:rPr>
+          <w:rtl w:val="0"/>
+        </w:rPr>
+        <w:tab/>
+        <w:t xml:space="preserve">Grande: 10000/12 = 833,33€/mes</w:t>
+      </w:r>
+    </w:p>
+    <w:p>
+      <w:pPr>
+        <w:contextualSpacing w:val="0"/>
+        <w:jc w:val="both"/>
+        <w:rPr/>
+      </w:pPr>
+      <w:r>
+        <w:rPr>
+          <w:rtl w:val="0"/>
+        </w:rPr>
+      </w:r>
+    </w:p>
+    <w:p>
+      <w:pPr>
+        <w:contextualSpacing w:val="0"/>
+        <w:jc w:val="both"/>
+        <w:rPr/>
+      </w:pPr>
+      <w:r>
+        <w:rPr>
+          <w:b w:val="1"/>
+          <w:rtl w:val="0"/>
+        </w:rPr>
+        <w:t xml:space="preserve">Opcion2: </w:t>
+      </w:r>
+      <w:r>
+        <w:rPr>
+          <w:rtl w:val="0"/>
+        </w:rPr>
+        <w:t xml:space="preserve">Enfocada a profesores. Se ofrece un precio para que un profesor cualquiera compre una cuenta en la plataforma sin límite de asignaturas ni alumnos. Sin suscripciones, entra el soporte técnico, la documentación y las actualizaciones. (Esta opción surge porque en los colegios públicos no gestionan esos precios de licencias(opción1)  y tendría que ser a nivel de consejeria).</w:t>
+      </w:r>
+    </w:p>
+    <w:p>
+      <w:pPr>
+        <w:contextualSpacing w:val="0"/>
+        <w:jc w:val="both"/>
+        <w:rPr/>
+      </w:pPr>
+      <w:r>
+        <w:rPr>
+          <w:rtl w:val="0"/>
+        </w:rPr>
+      </w:r>
     </w:p>
     <w:p>
       <w:pPr>
@@ -959,20 +1282,7 @@
           <w:rtl w:val="0"/>
         </w:rPr>
         <w:tab/>
-      </w:r>
-    </w:p>
-    <w:p>
-      <w:pPr>
-        <w:ind w:left="0" w:firstLine="720"/>
-        <w:contextualSpacing w:val="0"/>
-        <w:jc w:val="both"/>
-        <w:rPr/>
-      </w:pPr>
-      <w:r>
-        <w:rPr>
-          <w:rtl w:val="0"/>
-        </w:rPr>
-        <w:t xml:space="preserve">Alumno extra: Precio por definir</w:t>
+        <w:t xml:space="preserve">Paquete único 15€.</w:t>
       </w:r>
     </w:p>
     <w:p>
@@ -986,39 +1296,121 @@
         <w:rPr>
           <w:rtl w:val="0"/>
         </w:rPr>
+      </w:r>
+    </w:p>
+    <w:p>
+      <w:pPr>
+        <w:contextualSpacing w:val="0"/>
+        <w:jc w:val="both"/>
+        <w:rPr>
+          <w:b w:val="1"/>
+          <w:u w:val="single"/>
+        </w:rPr>
+      </w:pPr>
+      <w:r>
+        <w:rPr>
+          <w:b w:val="1"/>
+          <w:u w:val="single"/>
+          <w:rtl w:val="0"/>
+        </w:rPr>
+        <w:t xml:space="preserve">ROLES DEL EQUIPO Y COSTE</w:t>
+      </w:r>
+    </w:p>
+    <w:p>
+      <w:pPr>
+        <w:contextualSpacing w:val="0"/>
+        <w:jc w:val="both"/>
+        <w:rPr/>
+      </w:pPr>
+      <w:r>
+        <w:rPr>
+          <w:rtl w:val="0"/>
+        </w:rPr>
+        <w:t xml:space="preserve">          4 meses de desarrollo y 6 meses de mantenimiento:</w:t>
+      </w:r>
+    </w:p>
+    <w:p>
+      <w:pPr>
+        <w:contextualSpacing w:val="0"/>
+        <w:jc w:val="both"/>
+        <w:rPr/>
+      </w:pPr>
+      <w:r>
+        <w:rPr>
+          <w:rtl w:val="0"/>
+        </w:rPr>
+        <w:t xml:space="preserve">          10 horas semanales de trabajo.</w:t>
+      </w:r>
+    </w:p>
+    <w:p>
+      <w:pPr>
+        <w:contextualSpacing w:val="0"/>
+        <w:jc w:val="both"/>
+        <w:rPr/>
+      </w:pPr>
+      <w:r>
+        <w:rPr>
+          <w:rtl w:val="0"/>
+        </w:rPr>
+        <w:t xml:space="preserve">Costes directos:</w:t>
+      </w:r>
+    </w:p>
+    <w:p>
+      <w:pPr>
+        <w:ind w:left="360"/>
+        <w:contextualSpacing w:val="0"/>
+        <w:jc w:val="both"/>
+        <w:rPr/>
+      </w:pPr>
+      <w:r>
+        <w:rPr>
+          <w:rtl w:val="0"/>
+        </w:rPr>
+        <w:t xml:space="preserve">·         Project Manager: Alejandro Román 350/mes(neto)</w:t>
+      </w:r>
+    </w:p>
+    <w:p>
+      <w:pPr>
+        <w:ind w:left="360"/>
+        <w:contextualSpacing w:val="0"/>
+        <w:jc w:val="both"/>
+        <w:rPr/>
+      </w:pPr>
+      <w:r>
+        <w:rPr>
+          <w:rtl w:val="0"/>
+        </w:rPr>
+        <w:t xml:space="preserve">·         Business Analyst: Álvaro Domínguez 300/mes(neto)</w:t>
+      </w:r>
+    </w:p>
+    <w:p>
+      <w:pPr>
+        <w:ind w:left="360"/>
+        <w:contextualSpacing w:val="0"/>
+        <w:jc w:val="both"/>
+        <w:rPr/>
+      </w:pPr>
+      <w:r>
+        <w:rPr>
+          <w:rtl w:val="0"/>
+        </w:rPr>
+        <w:t xml:space="preserve">·         Ingenieros Software: El resto. 250/mes(neto)</w:t>
+      </w:r>
+    </w:p>
+    <w:p>
+      <w:pPr>
+        <w:ind w:left="360"/>
+        <w:contextualSpacing w:val="0"/>
+        <w:jc w:val="both"/>
+        <w:rPr/>
+      </w:pPr>
+      <w:r>
+        <w:rPr>
+          <w:rtl w:val="0"/>
+        </w:rPr>
+        <w:t xml:space="preserve">·  </w:t>
         <w:tab/>
-        <w:t xml:space="preserve">Asignatura extra: Precio por definir</w:t>
-      </w:r>
-    </w:p>
-    <w:p>
-      <w:pPr>
-        <w:ind w:left="1800" w:hanging="360"/>
-        <w:contextualSpacing w:val="0"/>
-        <w:jc w:val="both"/>
-        <w:rPr/>
-      </w:pPr>
-      <w:r>
-        <w:rPr>
-          <w:rtl w:val="0"/>
-        </w:rPr>
-      </w:r>
-    </w:p>
-    <w:p>
-      <w:pPr>
-        <w:contextualSpacing w:val="0"/>
-        <w:jc w:val="both"/>
-        <w:rPr>
-          <w:b w:val="1"/>
-          <w:u w:val="single"/>
-        </w:rPr>
-      </w:pPr>
-      <w:r>
-        <w:rPr>
-          <w:b w:val="1"/>
-          <w:u w:val="single"/>
-          <w:rtl w:val="0"/>
-        </w:rPr>
-        <w:t xml:space="preserve">ROLES DEL EQUIPO Y COSTE</w:t>
+        <w:t xml:space="preserve">    Amortización de equipos: 7 equipos * 1000€/ordenador = 7000€</w:t>
       </w:r>
     </w:p>
     <w:p>
@@ -1032,7 +1424,22 @@
         <w:rPr>
           <w:rtl w:val="0"/>
         </w:rPr>
-        <w:t xml:space="preserve">·         Project Manager: Alejandro Román 300/semana(neto)</w:t>
+        <w:tab/>
+        <w:t xml:space="preserve">    5 años de amortización :  7000/5= 1400€/anual, 1400/12 = 116,66€/mes</w:t>
+      </w:r>
+    </w:p>
+    <w:p>
+      <w:pPr>
+        <w:ind w:left="0" w:firstLine="0"/>
+        <w:contextualSpacing w:val="0"/>
+        <w:jc w:val="both"/>
+        <w:rPr/>
+      </w:pPr>
+      <w:r>
+        <w:rPr>
+          <w:rtl w:val="0"/>
+        </w:rPr>
+        <w:t xml:space="preserve">Costes indirectos: </w:t>
       </w:r>
     </w:p>
     <w:p>
@@ -1046,7 +1453,9 @@
         <w:rPr>
           <w:rtl w:val="0"/>
         </w:rPr>
-        <w:t xml:space="preserve">·         Business Analyst: Álvaro Domínguez 300/semana(neto)</w:t>
+        <w:t xml:space="preserve">·  </w:t>
+        <w:tab/>
+        <w:t xml:space="preserve">    Hosting: 5.727377€/mes</w:t>
       </w:r>
     </w:p>
     <w:p>
@@ -1060,7 +1469,7 @@
         <w:rPr>
           <w:rtl w:val="0"/>
         </w:rPr>
-        <w:t xml:space="preserve">·         Ingenieros Software: El resto. 250/semana(neto)</w:t>
+        <w:t xml:space="preserve">Taxes:</w:t>
       </w:r>
     </w:p>
     <w:p>
@@ -1074,8 +1483,9 @@
         <w:rPr>
           <w:rtl w:val="0"/>
         </w:rPr>
+        <w:t xml:space="preserve">·  </w:t>
         <w:tab/>
-        <w:t xml:space="preserve">    Amortización de equipos: 7 equipos, 1000€/ordenador</w:t>
+        <w:t xml:space="preserve">    Autónomo de 7 personas, 264,44€/persona/mes -&gt; 264,44*7 = 1851,08€</w:t>
       </w:r>
     </w:p>
     <w:p>
@@ -1089,8 +1499,23 @@
         <w:rPr>
           <w:rtl w:val="0"/>
         </w:rPr>
+        <w:t xml:space="preserve">Plan de contingencia:</w:t>
+      </w:r>
+    </w:p>
+    <w:p>
+      <w:pPr>
+        <w:ind w:left="360"/>
+        <w:contextualSpacing w:val="0"/>
+        <w:jc w:val="both"/>
+        <w:rPr/>
+      </w:pPr>
+      <w:r>
+        <w:rPr>
+          <w:rtl w:val="0"/>
+        </w:rPr>
+        <w:t xml:space="preserve">·  </w:t>
         <w:tab/>
-        <w:t xml:space="preserve">    Hosting.</w:t>
+        <w:t xml:space="preserve">    4000€ de reserva.</w:t>
       </w:r>
     </w:p>
     <w:p>
@@ -1104,8 +1529,42 @@
         <w:rPr>
           <w:rtl w:val="0"/>
         </w:rPr>
+      </w:r>
+    </w:p>
+    <w:p>
+      <w:pPr>
+        <w:ind w:left="360"/>
+        <w:contextualSpacing w:val="0"/>
+        <w:jc w:val="both"/>
+        <w:rPr>
+          <w:b w:val="1"/>
+        </w:rPr>
+      </w:pPr>
+      <w:r>
+        <w:rPr>
+          <w:rtl w:val="0"/>
+        </w:rPr>
         <w:tab/>
-        <w:t xml:space="preserve">    Autónomo de 7 personas, 250€/persona</w:t>
+        <w:t xml:space="preserve">   Total/mes = 1400+1200+5000+194,44+5.727377+1851.08 = </w:t>
+      </w:r>
+      <w:r>
+        <w:rPr>
+          <w:b w:val="1"/>
+          <w:rtl w:val="0"/>
+        </w:rPr>
+        <w:t xml:space="preserve">9651,24</w:t>
+      </w:r>
+      <w:r>
+        <w:rPr>
+          <w:b w:val="1"/>
+          <w:rtl w:val="0"/>
+        </w:rPr>
+        <w:t xml:space="preserve">€/mes</w:t>
+      </w:r>
+      <w:r>
+        <w:rPr>
+          <w:rtl w:val="0"/>
+        </w:rPr>
       </w:r>
     </w:p>
     <w:p>
@@ -1117,19 +1576,25 @@
       </w:pPr>
       <w:r>
         <w:rPr>
+          <w:b w:val="1"/>
           <w:rtl w:val="0"/>
         </w:rPr>
         <w:tab/>
-        <w:t xml:space="preserve">    10 horas semanales de trabajo.</w:t>
-      </w:r>
-    </w:p>
-    <w:p>
-      <w:pPr>
-        <w:ind w:left="360"/>
-        <w:contextualSpacing w:val="0"/>
-        <w:jc w:val="both"/>
-        <w:rPr/>
-      </w:pPr>
+        <w:t xml:space="preserve">   </w:t>
+      </w:r>
+      <w:r>
+        <w:rPr>
+          <w:rtl w:val="0"/>
+        </w:rPr>
+        <w:t xml:space="preserve">Para 4 meses: 9651,24*4 = 38604,98 + 4000(reserva) = </w:t>
+      </w:r>
+      <w:r>
+        <w:rPr>
+          <w:b w:val="1"/>
+          <w:rtl w:val="0"/>
+        </w:rPr>
+        <w:t xml:space="preserve">42604,98€</w:t>
+      </w:r>
       <w:r>
         <w:rPr>
           <w:rtl w:val="0"/>
@@ -3065,6 +3530,116 @@
       <w:lvlJc w:val="left"/>
       <w:pPr>
         <w:ind w:left="6480" w:hanging="360"/>
+      </w:pPr>
+      <w:rPr>
+        <w:u w:val="none"/>
+      </w:rPr>
+    </w:lvl>
+  </w:abstractNum>
+  <w:abstractNum w:abstractNumId="11">
+    <w:lvl w:ilvl="0">
+      <w:start w:val="1"/>
+      <w:numFmt w:val="bullet"/>
+      <w:lvlText w:val="●"/>
+      <w:lvlJc w:val="left"/>
+      <w:pPr>
+        <w:ind w:left="2880" w:hanging="360"/>
+      </w:pPr>
+      <w:rPr>
+        <w:u w:val="none"/>
+      </w:rPr>
+    </w:lvl>
+    <w:lvl w:ilvl="1">
+      <w:start w:val="1"/>
+      <w:numFmt w:val="bullet"/>
+      <w:lvlText w:val="○"/>
+      <w:lvlJc w:val="left"/>
+      <w:pPr>
+        <w:ind w:left="3600" w:hanging="360"/>
+      </w:pPr>
+      <w:rPr>
+        <w:u w:val="none"/>
+      </w:rPr>
+    </w:lvl>
+    <w:lvl w:ilvl="2">
+      <w:start w:val="1"/>
+      <w:numFmt w:val="bullet"/>
+      <w:lvlText w:val="■"/>
+      <w:lvlJc w:val="left"/>
+      <w:pPr>
+        <w:ind w:left="4320" w:hanging="360"/>
+      </w:pPr>
+      <w:rPr>
+        <w:u w:val="none"/>
+      </w:rPr>
+    </w:lvl>
+    <w:lvl w:ilvl="3">
+      <w:start w:val="1"/>
+      <w:numFmt w:val="bullet"/>
+      <w:lvlText w:val="●"/>
+      <w:lvlJc w:val="left"/>
+      <w:pPr>
+        <w:ind w:left="5040" w:hanging="360"/>
+      </w:pPr>
+      <w:rPr>
+        <w:u w:val="none"/>
+      </w:rPr>
+    </w:lvl>
+    <w:lvl w:ilvl="4">
+      <w:start w:val="1"/>
+      <w:numFmt w:val="bullet"/>
+      <w:lvlText w:val="○"/>
+      <w:lvlJc w:val="left"/>
+      <w:pPr>
+        <w:ind w:left="5760" w:hanging="360"/>
+      </w:pPr>
+      <w:rPr>
+        <w:u w:val="none"/>
+      </w:rPr>
+    </w:lvl>
+    <w:lvl w:ilvl="5">
+      <w:start w:val="1"/>
+      <w:numFmt w:val="bullet"/>
+      <w:lvlText w:val="■"/>
+      <w:lvlJc w:val="left"/>
+      <w:pPr>
+        <w:ind w:left="6480" w:hanging="360"/>
+      </w:pPr>
+      <w:rPr>
+        <w:u w:val="none"/>
+      </w:rPr>
+    </w:lvl>
+    <w:lvl w:ilvl="6">
+      <w:start w:val="1"/>
+      <w:numFmt w:val="bullet"/>
+      <w:lvlText w:val="●"/>
+      <w:lvlJc w:val="left"/>
+      <w:pPr>
+        <w:ind w:left="7200" w:hanging="360"/>
+      </w:pPr>
+      <w:rPr>
+        <w:u w:val="none"/>
+      </w:rPr>
+    </w:lvl>
+    <w:lvl w:ilvl="7">
+      <w:start w:val="1"/>
+      <w:numFmt w:val="bullet"/>
+      <w:lvlText w:val="○"/>
+      <w:lvlJc w:val="left"/>
+      <w:pPr>
+        <w:ind w:left="7920" w:hanging="360"/>
+      </w:pPr>
+      <w:rPr>
+        <w:u w:val="none"/>
+      </w:rPr>
+    </w:lvl>
+    <w:lvl w:ilvl="8">
+      <w:start w:val="1"/>
+      <w:numFmt w:val="bullet"/>
+      <w:lvlText w:val="■"/>
+      <w:lvlJc w:val="left"/>
+      <w:pPr>
+        <w:ind w:left="8640" w:hanging="360"/>
       </w:pPr>
       <w:rPr>
         <w:u w:val="none"/>
@@ -3100,6 +3675,9 @@
   </w:num>
   <w:num w:numId="10">
     <w:abstractNumId w:val="10"/>
+  </w:num>
+  <w:num w:numId="11">
+    <w:abstractNumId w:val="11"/>
   </w:num>
 </w:numbering>
 </file>

</xml_diff>

<commit_message>
New: Informe de mejora 02/03/18
Se ha añadido el informe de mejora para la presentación del día 02/03/18.

Se han actualizado las notas de la reunión del día 27/02/18.

Se ha actualizado la presentación del día 02/03/18 y se han añadido las fotos e imágenes usadas como ZIP.

Issue: #7  #6
</commit_message>
<xml_diff>
--- a/Documentos modificables/Reuniones/Notas reunión 27-02-18.docx
+++ b/Documentos modificables/Reuniones/Notas reunión 27-02-18.docx
@@ -778,7 +778,23 @@
         <w:rPr>
           <w:rtl w:val="0"/>
         </w:rPr>
-        <w:t xml:space="preserve">·         MySQL</w:t>
+        <w:t xml:space="preserve">·         PostgreSQL</w:t>
+      </w:r>
+    </w:p>
+    <w:p>
+      <w:pPr>
+        <w:ind w:left="360"/>
+        <w:contextualSpacing w:val="0"/>
+        <w:jc w:val="both"/>
+        <w:rPr/>
+      </w:pPr>
+      <w:r>
+        <w:rPr>
+          <w:rtl w:val="0"/>
+        </w:rPr>
+        <w:t xml:space="preserve">·</w:t>
+        <w:tab/>
+        <w:t xml:space="preserve">    Bootstrap</w:t>
       </w:r>
       <w:r>
         <w:rPr>
@@ -889,14 +905,46 @@
         <w:ind w:left="360"/>
         <w:contextualSpacing w:val="0"/>
         <w:jc w:val="both"/>
-        <w:rPr/>
-      </w:pPr>
-      <w:r>
-        <w:rPr>
-          <w:b w:val="1"/>
-          <w:rtl w:val="0"/>
-        </w:rPr>
-        <w:t xml:space="preserve">Opcion1: </w:t>
+        <w:rPr>
+          <w:b w:val="1"/>
+          <w:u w:val="single"/>
+        </w:rPr>
+      </w:pPr>
+      <w:r>
+        <w:rPr>
+          <w:b w:val="1"/>
+          <w:u w:val="single"/>
+          <w:rtl w:val="0"/>
+        </w:rPr>
+        <w:t xml:space="preserve">SE USARÁ LA OPCIÓN 1</w:t>
+      </w:r>
+    </w:p>
+    <w:p>
+      <w:pPr>
+        <w:ind w:left="360"/>
+        <w:contextualSpacing w:val="0"/>
+        <w:jc w:val="both"/>
+        <w:rPr/>
+      </w:pPr>
+      <w:r>
+        <w:rPr>
+          <w:rtl w:val="0"/>
+        </w:rPr>
+      </w:r>
+    </w:p>
+    <w:p>
+      <w:pPr>
+        <w:ind w:left="360"/>
+        <w:contextualSpacing w:val="0"/>
+        <w:jc w:val="both"/>
+        <w:rPr/>
+      </w:pPr>
+      <w:r>
+        <w:rPr>
+          <w:b w:val="1"/>
+          <w:rtl w:val="0"/>
+        </w:rPr>
+        <w:t xml:space="preserve">Opción 1: </w:t>
       </w:r>
       <w:r>
         <w:rPr>
@@ -1049,7 +1097,7 @@
         <w:rPr>
           <w:rtl w:val="0"/>
         </w:rPr>
-        <w:t xml:space="preserve">Alumno extra: Precio por definir</w:t>
+        <w:t xml:space="preserve">Alumno extra: según el tipo de paquete (precio anual) / usuarios</w:t>
       </w:r>
     </w:p>
     <w:p>
@@ -1240,38 +1288,6 @@
     </w:p>
     <w:p>
       <w:pPr>
-        <w:contextualSpacing w:val="0"/>
-        <w:jc w:val="both"/>
-        <w:rPr/>
-      </w:pPr>
-      <w:r>
-        <w:rPr>
-          <w:b w:val="1"/>
-          <w:rtl w:val="0"/>
-        </w:rPr>
-        <w:t xml:space="preserve">Opcion2: </w:t>
-      </w:r>
-      <w:r>
-        <w:rPr>
-          <w:rtl w:val="0"/>
-        </w:rPr>
-        <w:t xml:space="preserve">Enfocada a profesores. Se ofrece un precio para que un profesor cualquiera compre una cuenta en la plataforma sin límite de asignaturas ni alumnos. Sin suscripciones, entra el soporte técnico, la documentación y las actualizaciones. (Esta opción surge porque en los colegios públicos no gestionan esos precios de licencias(opción1)  y tendría que ser a nivel de consejeria).</w:t>
-      </w:r>
-    </w:p>
-    <w:p>
-      <w:pPr>
-        <w:contextualSpacing w:val="0"/>
-        <w:jc w:val="both"/>
-        <w:rPr/>
-      </w:pPr>
-      <w:r>
-        <w:rPr>
-          <w:rtl w:val="0"/>
-        </w:rPr>
-      </w:r>
-    </w:p>
-    <w:p>
-      <w:pPr>
         <w:ind w:left="0" w:firstLine="0"/>
         <w:contextualSpacing w:val="0"/>
         <w:jc w:val="both"/>
@@ -1281,120 +1297,203 @@
         <w:rPr>
           <w:rtl w:val="0"/>
         </w:rPr>
+      </w:r>
+    </w:p>
+    <w:p>
+      <w:pPr>
+        <w:contextualSpacing w:val="0"/>
+        <w:jc w:val="both"/>
+        <w:rPr>
+          <w:b w:val="1"/>
+          <w:u w:val="single"/>
+        </w:rPr>
+      </w:pPr>
+      <w:r>
+        <w:rPr>
+          <w:b w:val="1"/>
+          <w:u w:val="single"/>
+          <w:rtl w:val="0"/>
+        </w:rPr>
+        <w:t xml:space="preserve">ROLES DEL EQUIPO Y COSTE</w:t>
+      </w:r>
+    </w:p>
+    <w:p>
+      <w:pPr>
+        <w:contextualSpacing w:val="0"/>
+        <w:jc w:val="both"/>
+        <w:rPr/>
+      </w:pPr>
+      <w:r>
+        <w:rPr>
+          <w:rtl w:val="0"/>
+        </w:rPr>
+        <w:t xml:space="preserve">          4 meses de desarrollo y 6 meses de mantenimiento:</w:t>
+      </w:r>
+    </w:p>
+    <w:p>
+      <w:pPr>
+        <w:contextualSpacing w:val="0"/>
+        <w:jc w:val="both"/>
+        <w:rPr>
+          <w:b w:val="1"/>
+        </w:rPr>
+      </w:pPr>
+      <w:r>
+        <w:rPr>
+          <w:rtl w:val="0"/>
+        </w:rPr>
+        <w:t xml:space="preserve">          10 horas semanales de trabajo. </w:t>
+      </w:r>
+      <w:r>
+        <w:rPr>
+          <w:b w:val="1"/>
+          <w:rtl w:val="0"/>
+        </w:rPr>
+        <w:t xml:space="preserve">(En un trabajo real deberían ser 40h/mes)</w:t>
+      </w:r>
+    </w:p>
+    <w:p>
+      <w:pPr>
+        <w:contextualSpacing w:val="0"/>
+        <w:jc w:val="both"/>
+        <w:rPr/>
+      </w:pPr>
+      <w:r>
+        <w:rPr>
+          <w:rtl w:val="0"/>
+        </w:rPr>
+      </w:r>
+    </w:p>
+    <w:p>
+      <w:pPr>
+        <w:contextualSpacing w:val="0"/>
+        <w:jc w:val="both"/>
+        <w:rPr>
+          <w:sz w:val="24"/>
+          <w:szCs w:val="24"/>
+          <w:u w:val="single"/>
+        </w:rPr>
+      </w:pPr>
+      <w:r>
+        <w:rPr>
+          <w:sz w:val="24"/>
+          <w:szCs w:val="24"/>
+          <w:u w:val="single"/>
+          <w:rtl w:val="0"/>
+        </w:rPr>
+        <w:t xml:space="preserve">Costes directos:</w:t>
+      </w:r>
+    </w:p>
+    <w:p>
+      <w:pPr>
+        <w:ind w:left="360"/>
+        <w:contextualSpacing w:val="0"/>
+        <w:jc w:val="both"/>
+        <w:rPr>
+          <w:i w:val="1"/>
+        </w:rPr>
+      </w:pPr>
+      <w:r>
+        <w:rPr>
+          <w:rtl w:val="0"/>
+        </w:rPr>
+        <w:t xml:space="preserve">· Project Manager: Alejandro Román - 27,19 €/h x 40 h/mes = 787 €/mes</w:t>
+      </w:r>
+      <w:r>
+        <w:rPr>
+          <w:rtl w:val="0"/>
+        </w:rPr>
+      </w:r>
+    </w:p>
+    <w:p>
+      <w:pPr>
+        <w:ind w:left="360"/>
+        <w:contextualSpacing w:val="0"/>
+        <w:jc w:val="both"/>
+        <w:rPr/>
+      </w:pPr>
+      <w:r>
+        <w:rPr>
+          <w:rtl w:val="0"/>
+        </w:rPr>
+        <w:t xml:space="preserve">· Business Analyst: Álvaro Domínguez - 16,01 €/h x 40 h/mes = 640,40 €/mes</w:t>
+      </w:r>
+    </w:p>
+    <w:p>
+      <w:pPr>
+        <w:ind w:left="360"/>
+        <w:contextualSpacing w:val="0"/>
+        <w:jc w:val="both"/>
+        <w:rPr/>
+      </w:pPr>
+      <w:r>
+        <w:rPr>
+          <w:rtl w:val="0"/>
+        </w:rPr>
+        <w:t xml:space="preserve">· Ingenieros Software: El resto. - 11,47 €/h x 40 h/mes = 458,80 €/mes x 5 personas = 2294 €/m</w:t>
+      </w:r>
+      <w:r>
+        <w:rPr>
+          <w:rtl w:val="0"/>
+        </w:rPr>
+        <w:t xml:space="preserve">es</w:t>
+      </w:r>
+      <w:r>
+        <w:rPr>
+          <w:rtl w:val="0"/>
+        </w:rPr>
+      </w:r>
+    </w:p>
+    <w:p>
+      <w:pPr>
+        <w:ind w:left="360"/>
+        <w:contextualSpacing w:val="0"/>
+        <w:jc w:val="both"/>
+        <w:rPr>
+          <w:b w:val="1"/>
+        </w:rPr>
+      </w:pPr>
+      <w:r>
+        <w:rPr>
+          <w:b w:val="1"/>
+          <w:rtl w:val="0"/>
+        </w:rPr>
         <w:tab/>
-        <w:t xml:space="preserve">Paquete único 15€.</w:t>
-      </w:r>
-    </w:p>
-    <w:p>
-      <w:pPr>
-        <w:ind w:left="0" w:firstLine="0"/>
-        <w:contextualSpacing w:val="0"/>
-        <w:jc w:val="both"/>
-        <w:rPr/>
-      </w:pPr>
-      <w:r>
-        <w:rPr>
-          <w:rtl w:val="0"/>
-        </w:rPr>
-      </w:r>
-    </w:p>
-    <w:p>
-      <w:pPr>
-        <w:contextualSpacing w:val="0"/>
-        <w:jc w:val="both"/>
-        <w:rPr>
-          <w:b w:val="1"/>
-          <w:u w:val="single"/>
-        </w:rPr>
-      </w:pPr>
-      <w:r>
-        <w:rPr>
-          <w:b w:val="1"/>
-          <w:u w:val="single"/>
-          <w:rtl w:val="0"/>
-        </w:rPr>
-        <w:t xml:space="preserve">ROLES DEL EQUIPO Y COSTE</w:t>
-      </w:r>
-    </w:p>
-    <w:p>
-      <w:pPr>
-        <w:contextualSpacing w:val="0"/>
-        <w:jc w:val="both"/>
-        <w:rPr/>
-      </w:pPr>
-      <w:r>
-        <w:rPr>
-          <w:rtl w:val="0"/>
-        </w:rPr>
-        <w:t xml:space="preserve">          4 meses de desarrollo y 6 meses de mantenimiento:</w:t>
-      </w:r>
-    </w:p>
-    <w:p>
-      <w:pPr>
-        <w:contextualSpacing w:val="0"/>
-        <w:jc w:val="both"/>
-        <w:rPr/>
-      </w:pPr>
-      <w:r>
-        <w:rPr>
-          <w:rtl w:val="0"/>
-        </w:rPr>
-        <w:t xml:space="preserve">          10 horas semanales de trabajo.</w:t>
-      </w:r>
-    </w:p>
-    <w:p>
-      <w:pPr>
-        <w:contextualSpacing w:val="0"/>
-        <w:jc w:val="both"/>
-        <w:rPr/>
-      </w:pPr>
-      <w:r>
-        <w:rPr>
-          <w:rtl w:val="0"/>
-        </w:rPr>
-        <w:t xml:space="preserve">Costes directos:</w:t>
-      </w:r>
-    </w:p>
-    <w:p>
-      <w:pPr>
-        <w:ind w:left="360"/>
-        <w:contextualSpacing w:val="0"/>
-        <w:jc w:val="both"/>
-        <w:rPr/>
-      </w:pPr>
-      <w:r>
-        <w:rPr>
-          <w:rtl w:val="0"/>
-        </w:rPr>
-        <w:t xml:space="preserve">·         Project Manager: Alejandro Román 350/mes(neto)</w:t>
-      </w:r>
-    </w:p>
-    <w:p>
-      <w:pPr>
-        <w:ind w:left="360"/>
-        <w:contextualSpacing w:val="0"/>
-        <w:jc w:val="both"/>
-        <w:rPr/>
-      </w:pPr>
-      <w:r>
-        <w:rPr>
-          <w:rtl w:val="0"/>
-        </w:rPr>
-        <w:t xml:space="preserve">·         Business Analyst: Álvaro Domínguez 300/mes(neto)</w:t>
-      </w:r>
-    </w:p>
-    <w:p>
-      <w:pPr>
-        <w:ind w:left="360"/>
-        <w:contextualSpacing w:val="0"/>
-        <w:jc w:val="both"/>
-        <w:rPr/>
-      </w:pPr>
-      <w:r>
-        <w:rPr>
-          <w:rtl w:val="0"/>
-        </w:rPr>
-        <w:t xml:space="preserve">·         Ingenieros Software: El resto. 250/mes(neto)</w:t>
+        <w:t xml:space="preserve">Coste directo = 3721</w:t>
+      </w:r>
+      <w:r>
+        <w:rPr>
+          <w:b w:val="1"/>
+          <w:rtl w:val="0"/>
+        </w:rPr>
+        <w:t xml:space="preserve">,4</w:t>
+      </w:r>
+      <w:r>
+        <w:rPr>
+          <w:b w:val="1"/>
+          <w:rtl w:val="0"/>
+        </w:rPr>
+        <w:t xml:space="preserve"> €/mes</w:t>
+      </w:r>
+      <w:r>
+        <w:rPr>
+          <w:rtl w:val="0"/>
+        </w:rPr>
+      </w:r>
+    </w:p>
+    <w:p>
+      <w:pPr>
+        <w:ind w:left="360"/>
+        <w:contextualSpacing w:val="0"/>
+        <w:jc w:val="both"/>
+        <w:rPr>
+          <w:b w:val="1"/>
+        </w:rPr>
+      </w:pPr>
+      <w:r>
+        <w:rPr>
+          <w:rtl w:val="0"/>
+        </w:rPr>
       </w:r>
     </w:p>
     <w:p>
@@ -1410,22 +1509,179 @@
         </w:rPr>
         <w:t xml:space="preserve">·  </w:t>
         <w:tab/>
-        <w:t xml:space="preserve">    Amortización de equipos: 7 equipos * 1000€/ordenador = 7000€</w:t>
-      </w:r>
-    </w:p>
-    <w:p>
-      <w:pPr>
-        <w:ind w:left="360"/>
-        <w:contextualSpacing w:val="0"/>
-        <w:jc w:val="both"/>
-        <w:rPr/>
+        <w:t xml:space="preserve">    Amortización de equipos: 7 equipos * 1.000€/ordenador = 7000€</w:t>
+      </w:r>
+    </w:p>
+    <w:p>
+      <w:pPr>
+        <w:ind w:left="360"/>
+        <w:contextualSpacing w:val="0"/>
+        <w:jc w:val="both"/>
+        <w:rPr>
+          <w:i w:val="1"/>
+        </w:rPr>
       </w:pPr>
       <w:r>
         <w:rPr>
           <w:rtl w:val="0"/>
         </w:rPr>
         <w:tab/>
-        <w:t xml:space="preserve">    5 años de amortización :  7000/5= 1400€/anual, 1400/12 = 116,66€/mes</w:t>
+        <w:t xml:space="preserve">    5 años de amortización :  7.000/5 = 1.400€/anual, 1400/12 = </w:t>
+      </w:r>
+      <w:r>
+        <w:rPr>
+          <w:rtl w:val="0"/>
+        </w:rPr>
+        <w:t xml:space="preserve">116,66€/mes </w:t>
+      </w:r>
+      <w:r>
+        <w:rPr>
+          <w:i w:val="1"/>
+          <w:rtl w:val="0"/>
+        </w:rPr>
+        <w:t xml:space="preserve">(Antes en 3   años - 194,44)</w:t>
+        <w:tab/>
+      </w:r>
+    </w:p>
+    <w:p>
+      <w:pPr>
+        <w:ind w:left="360"/>
+        <w:contextualSpacing w:val="0"/>
+        <w:jc w:val="both"/>
+        <w:rPr/>
+      </w:pPr>
+      <w:r>
+        <w:rPr>
+          <w:i w:val="1"/>
+          <w:rtl w:val="0"/>
+        </w:rPr>
+        <w:tab/>
+        <w:tab/>
+        <w:tab/>
+        <w:tab/>
+      </w:r>
+      <w:r>
+        <w:rPr>
+          <w:rtl w:val="0"/>
+        </w:rPr>
+        <w:t xml:space="preserve">116</w:t>
+      </w:r>
+      <w:r>
+        <w:rPr>
+          <w:rtl w:val="0"/>
+        </w:rPr>
+        <w:t xml:space="preserve">,</w:t>
+      </w:r>
+      <w:r>
+        <w:rPr>
+          <w:rtl w:val="0"/>
+        </w:rPr>
+        <w:t xml:space="preserve">66*7 = 816,62€</w:t>
+      </w:r>
+    </w:p>
+    <w:p>
+      <w:pPr>
+        <w:ind w:left="2520" w:hanging="360"/>
+        <w:contextualSpacing w:val="0"/>
+        <w:jc w:val="both"/>
+        <w:rPr/>
+      </w:pPr>
+      <w:r>
+        <w:rPr>
+          <w:rtl w:val="0"/>
+        </w:rPr>
+        <w:t xml:space="preserve">(116</w:t>
+      </w:r>
+      <w:r>
+        <w:rPr>
+          <w:rtl w:val="0"/>
+        </w:rPr>
+        <w:t xml:space="preserve">,</w:t>
+      </w:r>
+      <w:r>
+        <w:rPr>
+          <w:rtl w:val="0"/>
+        </w:rPr>
+        <w:t xml:space="preserve">66*4 meses)*7 personas = 3266</w:t>
+      </w:r>
+      <w:r>
+        <w:rPr>
+          <w:rtl w:val="0"/>
+        </w:rPr>
+        <w:t xml:space="preserve">,</w:t>
+      </w:r>
+      <w:r>
+        <w:rPr>
+          <w:rtl w:val="0"/>
+        </w:rPr>
+        <w:t xml:space="preserve">48€</w:t>
+      </w:r>
+      <w:r>
+        <w:rPr>
+          <w:b w:val="1"/>
+          <w:rtl w:val="0"/>
+        </w:rPr>
+        <w:t xml:space="preserve"> </w:t>
+      </w:r>
+      <w:r>
+        <w:rPr>
+          <w:rtl w:val="0"/>
+        </w:rPr>
+        <w:t xml:space="preserve">(los 4 meses)</w:t>
+      </w:r>
+    </w:p>
+    <w:p>
+      <w:pPr>
+        <w:ind w:left="360"/>
+        <w:contextualSpacing w:val="0"/>
+        <w:jc w:val="both"/>
+        <w:rPr/>
+      </w:pPr>
+      <w:r>
+        <w:rPr>
+          <w:i w:val="1"/>
+          <w:rtl w:val="0"/>
+        </w:rPr>
+        <w:tab/>
+      </w:r>
+      <w:r>
+        <w:rPr>
+          <w:b w:val="1"/>
+          <w:rtl w:val="0"/>
+        </w:rPr>
+        <w:t xml:space="preserve">Coste amortización = 816</w:t>
+      </w:r>
+      <w:r>
+        <w:rPr>
+          <w:b w:val="1"/>
+          <w:rtl w:val="0"/>
+        </w:rPr>
+        <w:t xml:space="preserve">,</w:t>
+      </w:r>
+      <w:r>
+        <w:rPr>
+          <w:b w:val="1"/>
+          <w:rtl w:val="0"/>
+        </w:rPr>
+        <w:t xml:space="preserve">62€/mes</w:t>
+      </w:r>
+      <w:r>
+        <w:rPr>
+          <w:rtl w:val="0"/>
+        </w:rPr>
+      </w:r>
+    </w:p>
+    <w:p>
+      <w:pPr>
+        <w:ind w:left="360"/>
+        <w:contextualSpacing w:val="0"/>
+        <w:jc w:val="both"/>
+        <w:rPr/>
+      </w:pPr>
+      <w:r>
+        <w:rPr>
+          <w:rtl w:val="0"/>
+        </w:rPr>
       </w:r>
     </w:p>
     <w:p>
@@ -1433,10 +1689,17 @@
         <w:ind w:left="0" w:firstLine="0"/>
         <w:contextualSpacing w:val="0"/>
         <w:jc w:val="both"/>
-        <w:rPr/>
-      </w:pPr>
-      <w:r>
-        <w:rPr>
+        <w:rPr>
+          <w:sz w:val="24"/>
+          <w:szCs w:val="24"/>
+          <w:u w:val="single"/>
+        </w:rPr>
+      </w:pPr>
+      <w:r>
+        <w:rPr>
+          <w:sz w:val="24"/>
+          <w:szCs w:val="24"/>
+          <w:u w:val="single"/>
           <w:rtl w:val="0"/>
         </w:rPr>
         <w:t xml:space="preserve">Costes indirectos: </w:t>
@@ -1455,21 +1718,144 @@
         </w:rPr>
         <w:t xml:space="preserve">·  </w:t>
         <w:tab/>
-        <w:t xml:space="preserve">    Hosting: 5.727377€/mes</w:t>
-      </w:r>
-    </w:p>
-    <w:p>
-      <w:pPr>
-        <w:ind w:left="360"/>
-        <w:contextualSpacing w:val="0"/>
-        <w:jc w:val="both"/>
-        <w:rPr/>
-      </w:pPr>
-      <w:r>
-        <w:rPr>
-          <w:rtl w:val="0"/>
-        </w:rPr>
-        <w:t xml:space="preserve">Taxes:</w:t>
+        <w:t xml:space="preserve">    Hosting: </w:t>
+      </w:r>
+      <w:r>
+        <w:rPr>
+          <w:b w:val="1"/>
+          <w:rtl w:val="0"/>
+        </w:rPr>
+        <w:t xml:space="preserve">5.75€/mes </w:t>
+      </w:r>
+      <w:r>
+        <w:rPr>
+          <w:rtl w:val="0"/>
+        </w:rPr>
+        <w:t xml:space="preserve">(Pack Hobby Heroku)</w:t>
+      </w:r>
+    </w:p>
+    <w:p>
+      <w:pPr>
+        <w:ind w:left="360"/>
+        <w:contextualSpacing w:val="0"/>
+        <w:jc w:val="both"/>
+        <w:rPr/>
+      </w:pPr>
+      <w:r>
+        <w:rPr>
+          <w:rtl w:val="0"/>
+        </w:rPr>
+        <w:tab/>
+        <w:tab/>
+      </w:r>
+      <w:r>
+        <w:rPr>
+          <w:b w:val="1"/>
+          <w:rtl w:val="0"/>
+        </w:rPr>
+        <w:t xml:space="preserve">20.5€/mes </w:t>
+      </w:r>
+      <w:r>
+        <w:rPr>
+          <w:rtl w:val="0"/>
+        </w:rPr>
+        <w:t xml:space="preserve">(Pack estándar mínimo Heroku) (Aplicación)</w:t>
+      </w:r>
+    </w:p>
+    <w:p>
+      <w:pPr>
+        <w:ind w:left="360"/>
+        <w:contextualSpacing w:val="0"/>
+        <w:jc w:val="both"/>
+        <w:rPr/>
+      </w:pPr>
+      <w:r>
+        <w:rPr>
+          <w:rtl w:val="0"/>
+        </w:rPr>
+        <w:tab/>
+        <w:tab/>
+      </w:r>
+      <w:r>
+        <w:rPr>
+          <w:b w:val="1"/>
+          <w:rtl w:val="0"/>
+        </w:rPr>
+        <w:t xml:space="preserve">100€/mes</w:t>
+      </w:r>
+      <w:r>
+        <w:rPr>
+          <w:rtl w:val="0"/>
+        </w:rPr>
+        <w:t xml:space="preserve"> Almacenamiento/escuela (En principio no lo necesitamos)</w:t>
+      </w:r>
+    </w:p>
+    <w:p>
+      <w:pPr>
+        <w:ind w:left="360"/>
+        <w:contextualSpacing w:val="0"/>
+        <w:jc w:val="both"/>
+        <w:rPr>
+          <w:b w:val="1"/>
+        </w:rPr>
+      </w:pPr>
+      <w:r>
+        <w:rPr>
+          <w:rtl w:val="0"/>
+        </w:rPr>
+        <w:tab/>
+      </w:r>
+      <w:r>
+        <w:rPr>
+          <w:b w:val="1"/>
+          <w:rtl w:val="0"/>
+        </w:rPr>
+        <w:t xml:space="preserve">Total hosting = 20,5€/mes</w:t>
+      </w:r>
+      <w:r>
+        <w:rPr>
+          <w:rtl w:val="0"/>
+        </w:rPr>
+        <w:t xml:space="preserve"> (en principio)</w:t>
+      </w:r>
+      <w:r>
+        <w:rPr>
+          <w:rtl w:val="0"/>
+        </w:rPr>
+      </w:r>
+    </w:p>
+    <w:p>
+      <w:pPr>
+        <w:ind w:left="0" w:firstLine="0"/>
+        <w:contextualSpacing w:val="0"/>
+        <w:jc w:val="both"/>
+        <w:rPr/>
+      </w:pPr>
+      <w:r>
+        <w:rPr>
+          <w:rtl w:val="0"/>
+        </w:rPr>
+      </w:r>
+    </w:p>
+    <w:p>
+      <w:pPr>
+        <w:ind w:left="360"/>
+        <w:contextualSpacing w:val="0"/>
+        <w:jc w:val="both"/>
+        <w:rPr>
+          <w:sz w:val="24"/>
+          <w:szCs w:val="24"/>
+          <w:u w:val="single"/>
+        </w:rPr>
+      </w:pPr>
+      <w:r>
+        <w:rPr>
+          <w:sz w:val="24"/>
+          <w:szCs w:val="24"/>
+          <w:u w:val="single"/>
+          <w:rtl w:val="0"/>
+        </w:rPr>
+        <w:t xml:space="preserve">Plan de contingencia:</w:t>
       </w:r>
     </w:p>
     <w:p>
@@ -1485,94 +1871,120 @@
         </w:rPr>
         <w:t xml:space="preserve">·  </w:t>
         <w:tab/>
-        <w:t xml:space="preserve">    Autónomo de 7 personas, 264,44€/persona/mes -&gt; 264,44*7 = 1851,08€</w:t>
-      </w:r>
-    </w:p>
-    <w:p>
-      <w:pPr>
-        <w:ind w:left="360"/>
-        <w:contextualSpacing w:val="0"/>
-        <w:jc w:val="both"/>
-        <w:rPr/>
-      </w:pPr>
-      <w:r>
-        <w:rPr>
-          <w:rtl w:val="0"/>
-        </w:rPr>
-        <w:t xml:space="preserve">Plan de contingencia:</w:t>
-      </w:r>
-    </w:p>
-    <w:p>
-      <w:pPr>
-        <w:ind w:left="360"/>
-        <w:contextualSpacing w:val="0"/>
-        <w:jc w:val="both"/>
-        <w:rPr/>
-      </w:pPr>
-      <w:r>
-        <w:rPr>
-          <w:rtl w:val="0"/>
-        </w:rPr>
-        <w:t xml:space="preserve">·  </w:t>
+        <w:t xml:space="preserve">    </w:t>
+      </w:r>
+      <w:r>
+        <w:rPr>
+          <w:b w:val="1"/>
+          <w:rtl w:val="0"/>
+        </w:rPr>
+        <w:t xml:space="preserve">4000€ de reserva. --- ??</w:t>
+      </w:r>
+      <w:r>
+        <w:rPr>
+          <w:rtl w:val="0"/>
+        </w:rPr>
+      </w:r>
+    </w:p>
+    <w:p>
+      <w:pPr>
+        <w:ind w:left="360"/>
+        <w:contextualSpacing w:val="0"/>
+        <w:jc w:val="both"/>
+        <w:rPr/>
+      </w:pPr>
+      <w:r>
+        <w:rPr>
+          <w:rtl w:val="0"/>
+        </w:rPr>
+      </w:r>
+    </w:p>
+    <w:p>
+      <w:pPr>
+        <w:ind w:left="360"/>
+        <w:contextualSpacing w:val="0"/>
+        <w:jc w:val="both"/>
+        <w:rPr>
+          <w:b w:val="1"/>
+        </w:rPr>
+      </w:pPr>
+      <w:r>
+        <w:rPr>
+          <w:rtl w:val="0"/>
+        </w:rPr>
         <w:tab/>
-        <w:t xml:space="preserve">    4000€ de reserva.</w:t>
-      </w:r>
-    </w:p>
-    <w:p>
-      <w:pPr>
-        <w:ind w:left="360"/>
-        <w:contextualSpacing w:val="0"/>
-        <w:jc w:val="both"/>
-        <w:rPr/>
-      </w:pPr>
-      <w:r>
-        <w:rPr>
-          <w:rtl w:val="0"/>
-        </w:rPr>
-      </w:r>
-    </w:p>
-    <w:p>
-      <w:pPr>
-        <w:ind w:left="360"/>
-        <w:contextualSpacing w:val="0"/>
-        <w:jc w:val="both"/>
-        <w:rPr>
-          <w:b w:val="1"/>
-        </w:rPr>
-      </w:pPr>
-      <w:r>
-        <w:rPr>
-          <w:rtl w:val="0"/>
-        </w:rPr>
-        <w:tab/>
-        <w:t xml:space="preserve">   Total/mes = 1400+1200+5000+194,44+5.727377+1851.08 = </w:t>
-      </w:r>
-      <w:r>
-        <w:rPr>
-          <w:b w:val="1"/>
-          <w:rtl w:val="0"/>
-        </w:rPr>
-        <w:t xml:space="preserve">9651,24</w:t>
-      </w:r>
-      <w:r>
-        <w:rPr>
-          <w:b w:val="1"/>
-          <w:rtl w:val="0"/>
-        </w:rPr>
-        <w:t xml:space="preserve">€/mes</w:t>
-      </w:r>
-      <w:r>
-        <w:rPr>
-          <w:rtl w:val="0"/>
-        </w:rPr>
-      </w:r>
-    </w:p>
-    <w:p>
-      <w:pPr>
-        <w:ind w:left="360"/>
-        <w:contextualSpacing w:val="0"/>
-        <w:jc w:val="both"/>
-        <w:rPr/>
+        <w:t xml:space="preserve">   Total/mes = </w:t>
+      </w:r>
+      <w:r>
+        <w:rPr>
+          <w:rtl w:val="0"/>
+        </w:rPr>
+        <w:t xml:space="preserve">3721,4</w:t>
+      </w:r>
+      <w:r>
+        <w:rPr>
+          <w:rtl w:val="0"/>
+        </w:rPr>
+        <w:t xml:space="preserve">+816</w:t>
+      </w:r>
+      <w:r>
+        <w:rPr>
+          <w:rtl w:val="0"/>
+        </w:rPr>
+        <w:t xml:space="preserve">,</w:t>
+      </w:r>
+      <w:r>
+        <w:rPr>
+          <w:rtl w:val="0"/>
+        </w:rPr>
+        <w:t xml:space="preserve">62+20</w:t>
+      </w:r>
+      <w:r>
+        <w:rPr>
+          <w:rtl w:val="0"/>
+        </w:rPr>
+        <w:t xml:space="preserve">,</w:t>
+      </w:r>
+      <w:r>
+        <w:rPr>
+          <w:rtl w:val="0"/>
+        </w:rPr>
+        <w:t xml:space="preserve">5 =</w:t>
+      </w:r>
+      <w:r>
+        <w:rPr>
+          <w:rtl w:val="0"/>
+        </w:rPr>
+        <w:t xml:space="preserve"> </w:t>
+      </w:r>
+      <w:r>
+        <w:rPr>
+          <w:b w:val="1"/>
+          <w:rtl w:val="0"/>
+        </w:rPr>
+        <w:t xml:space="preserve">4540</w:t>
+      </w:r>
+      <w:r>
+        <w:rPr>
+          <w:b w:val="1"/>
+          <w:rtl w:val="0"/>
+        </w:rPr>
+        <w:t xml:space="preserve">,52€/mes</w:t>
+      </w:r>
+      <w:r>
+        <w:rPr>
+          <w:rtl w:val="0"/>
+        </w:rPr>
+      </w:r>
+    </w:p>
+    <w:p>
+      <w:pPr>
+        <w:ind w:left="360"/>
+        <w:contextualSpacing w:val="0"/>
+        <w:jc w:val="both"/>
+        <w:rPr>
+          <w:b w:val="1"/>
+        </w:rPr>
       </w:pPr>
       <w:r>
         <w:rPr>
@@ -1586,15 +1998,62 @@
         <w:rPr>
           <w:rtl w:val="0"/>
         </w:rPr>
-        <w:t xml:space="preserve">Para 4 meses: 9651,24*4 = 38604,98 + 4000(reserva) = </w:t>
-      </w:r>
-      <w:r>
-        <w:rPr>
-          <w:b w:val="1"/>
-          <w:rtl w:val="0"/>
-        </w:rPr>
-        <w:t xml:space="preserve">42604,98€</w:t>
-      </w:r>
+        <w:t xml:space="preserve">Para 4 meses = 4540</w:t>
+      </w:r>
+      <w:r>
+        <w:rPr>
+          <w:rtl w:val="0"/>
+        </w:rPr>
+        <w:t xml:space="preserve">,5</w:t>
+      </w:r>
+      <w:r>
+        <w:rPr>
+          <w:rtl w:val="0"/>
+        </w:rPr>
+        <w:t xml:space="preserve">2€*4 + 4.000 = </w:t>
+      </w:r>
+      <w:r>
+        <w:rPr>
+          <w:b w:val="1"/>
+          <w:rtl w:val="0"/>
+        </w:rPr>
+        <w:t xml:space="preserve">18162.08 + </w:t>
+      </w:r>
+      <w:r>
+        <w:rPr>
+          <w:rtl w:val="0"/>
+        </w:rPr>
+        <w:t xml:space="preserve">4000?</w:t>
+      </w:r>
+      <w:r>
+        <w:rPr>
+          <w:rtl w:val="0"/>
+        </w:rPr>
+      </w:r>
+    </w:p>
+    <w:p>
+      <w:pPr>
+        <w:ind w:left="0" w:firstLine="0"/>
+        <w:contextualSpacing w:val="0"/>
+        <w:jc w:val="both"/>
+        <w:rPr>
+          <w:sz w:val="16"/>
+          <w:szCs w:val="16"/>
+        </w:rPr>
+      </w:pPr>
+      <w:r>
+        <w:rPr>
+          <w:rtl w:val="0"/>
+        </w:rPr>
+      </w:r>
+    </w:p>
+    <w:p>
+      <w:pPr>
+        <w:ind w:left="360"/>
+        <w:contextualSpacing w:val="0"/>
+        <w:jc w:val="both"/>
+        <w:rPr/>
+      </w:pPr>
       <w:r>
         <w:rPr>
           <w:rtl w:val="0"/>
@@ -1895,54 +2354,6 @@
           <w:rtl w:val="0"/>
         </w:rPr>
         <w:t xml:space="preserve">Evaluable por el profesor/Autoevaluable</w:t>
-      </w:r>
-    </w:p>
-    <w:p>
-      <w:pPr>
-        <w:contextualSpacing w:val="0"/>
-        <w:jc w:val="both"/>
-        <w:rPr/>
-      </w:pPr>
-      <w:r>
-        <w:rPr>
-          <w:rtl w:val="0"/>
-        </w:rPr>
-      </w:r>
-    </w:p>
-    <w:p>
-      <w:pPr>
-        <w:contextualSpacing w:val="0"/>
-        <w:jc w:val="both"/>
-        <w:rPr/>
-      </w:pPr>
-      <w:r>
-        <w:rPr>
-          <w:rtl w:val="0"/>
-        </w:rPr>
-      </w:r>
-    </w:p>
-    <w:p>
-      <w:pPr>
-        <w:contextualSpacing w:val="0"/>
-        <w:jc w:val="both"/>
-        <w:rPr/>
-      </w:pPr>
-      <w:r>
-        <w:rPr>
-          <w:rtl w:val="0"/>
-        </w:rPr>
-      </w:r>
-    </w:p>
-    <w:p>
-      <w:pPr>
-        <w:contextualSpacing w:val="0"/>
-        <w:jc w:val="both"/>
-        <w:rPr/>
-      </w:pPr>
-      <w:r>
-        <w:rPr>
-          <w:rtl w:val="0"/>
-        </w:rPr>
       </w:r>
     </w:p>
     <w:p>

</xml_diff>